<commit_message>
Fix some typo error
</commit_message>
<xml_diff>
--- a/doc/CSI OT 3D Platform Cyber Attack Introduction.docx
+++ b/doc/CSI OT 3D Platform Cyber Attack Introduction.docx
@@ -4732,6 +4732,66 @@
           <w:shd w:val="clear" w:color="auto" w:fill="FFFFFF"/>
         </w:rPr>
       </w:pPr>
+      <w:r>
+        <w:rPr>
+          <w:rFonts w:cstheme="minorHAnsi"/>
+          <w:b/>
+          <w:bCs/>
+          <w:color w:val="24292E"/>
+          <w:shd w:val="clear" w:color="auto" w:fill="FFFFFF"/>
+        </w:rPr>
+        <w:t xml:space="preserve">4.1 </w:t>
+      </w:r>
+      <w:r>
+        <w:rPr>
+          <w:rFonts w:cstheme="minorHAnsi"/>
+          <w:b/>
+          <w:bCs/>
+          <w:color w:val="24292E"/>
+          <w:shd w:val="clear" w:color="auto" w:fill="FFFFFF"/>
+        </w:rPr>
+        <w:t>Additional Lib/Software Need</w:t>
+      </w:r>
+      <w:r>
+        <w:rPr>
+          <w:rFonts w:cstheme="minorHAnsi"/>
+          <w:b/>
+          <w:bCs/>
+          <w:color w:val="24292E"/>
+          <w:shd w:val="clear" w:color="auto" w:fill="FFFFFF"/>
+        </w:rPr>
+        <w:t xml:space="preserve"> </w:t>
+      </w:r>
+      <w:r>
+        <w:rPr>
+          <w:rFonts w:ascii="Segoe UI" w:hAnsi="Segoe UI" w:cs="Segoe UI"/>
+          <w:b/>
+          <w:bCs/>
+          <w:color w:val="FF0000"/>
+          <w:shd w:val="clear" w:color="auto" w:fill="FFFFFF"/>
+        </w:rPr>
+        <w:t xml:space="preserve">(TOdo: setup new </w:t>
+      </w:r>
+      <w:r>
+        <w:rPr>
+          <w:rFonts w:ascii="Segoe UI" w:hAnsi="Segoe UI" w:cs="Segoe UI"/>
+          <w:b/>
+          <w:bCs/>
+          <w:color w:val="FF0000"/>
+          <w:shd w:val="clear" w:color="auto" w:fill="FFFFFF"/>
+        </w:rPr>
+        <w:t>raspberry PI Attack device</w:t>
+      </w:r>
+      <w:r>
+        <w:rPr>
+          <w:rFonts w:ascii="Segoe UI" w:hAnsi="Segoe UI" w:cs="Segoe UI"/>
+          <w:b/>
+          <w:bCs/>
+          <w:color w:val="FF0000"/>
+          <w:shd w:val="clear" w:color="auto" w:fill="FFFFFF"/>
+        </w:rPr>
+        <w:t>)</w:t>
+      </w:r>
     </w:p>
     <w:p>
       <w:pPr>
@@ -4747,26 +4807,6 @@
           <w:shd w:val="clear" w:color="auto" w:fill="FFFFFF"/>
         </w:rPr>
       </w:pPr>
-      <w:r>
-        <w:rPr>
-          <w:rFonts w:cstheme="minorHAnsi"/>
-          <w:b/>
-          <w:bCs/>
-          <w:color w:val="24292E"/>
-          <w:shd w:val="clear" w:color="auto" w:fill="FFFFFF"/>
-        </w:rPr>
-        <w:t xml:space="preserve">4.1 </w:t>
-      </w:r>
-      <w:r>
-        <w:rPr>
-          <w:rFonts w:cstheme="minorHAnsi"/>
-          <w:b/>
-          <w:bCs/>
-          <w:color w:val="24292E"/>
-          <w:shd w:val="clear" w:color="auto" w:fill="FFFFFF"/>
-        </w:rPr>
-        <w:t>Additional Lib/Software Need</w:t>
-      </w:r>
     </w:p>
     <w:p>
       <w:pPr>
@@ -8023,18 +8063,18 @@
 </file>
 
 <file path=customXml/item1.xml><?xml version="1.0" encoding="utf-8"?>
+<p:properties xmlns:p="http://schemas.microsoft.com/office/2006/metadata/properties" xmlns:xsi="http://www.w3.org/2001/XMLSchema-instance" xmlns:pc="http://schemas.microsoft.com/office/infopath/2007/PartnerControls">
+  <documentManagement/>
+</p:properties>
+</file>
+
+<file path=customXml/item2.xml><?xml version="1.0" encoding="utf-8"?>
 <?mso-contentType ?>
 <FormTemplates xmlns="http://schemas.microsoft.com/sharepoint/v3/contenttype/forms">
   <Display>DocumentLibraryForm</Display>
   <Edit>DocumentLibraryForm</Edit>
   <New>DocumentLibraryForm</New>
 </FormTemplates>
-</file>
-
-<file path=customXml/item2.xml><?xml version="1.0" encoding="utf-8"?>
-<p:properties xmlns:p="http://schemas.microsoft.com/office/2006/metadata/properties" xmlns:xsi="http://www.w3.org/2001/XMLSchema-instance" xmlns:pc="http://schemas.microsoft.com/office/infopath/2007/PartnerControls">
-  <documentManagement/>
-</p:properties>
 </file>
 
 <file path=customXml/item3.xml><?xml version="1.0" encoding="utf-8"?>
@@ -8222,18 +8262,18 @@
 </file>
 
 <file path=customXml/itemProps1.xml><?xml version="1.0" encoding="utf-8"?>
-<ds:datastoreItem xmlns:ds="http://schemas.openxmlformats.org/officeDocument/2006/customXml" ds:itemID="{C4F072C5-3B7F-4215-8A06-864FD61502E7}">
+<ds:datastoreItem xmlns:ds="http://schemas.openxmlformats.org/officeDocument/2006/customXml" ds:itemID="{D69FABA4-420C-40C9-8FBF-CB33F54D141D}">
   <ds:schemaRefs>
-    <ds:schemaRef ds:uri="http://schemas.microsoft.com/sharepoint/v3/contenttype/forms"/>
+    <ds:schemaRef ds:uri="http://schemas.microsoft.com/office/2006/metadata/properties"/>
+    <ds:schemaRef ds:uri="http://schemas.microsoft.com/office/infopath/2007/PartnerControls"/>
   </ds:schemaRefs>
 </ds:datastoreItem>
 </file>
 
 <file path=customXml/itemProps2.xml><?xml version="1.0" encoding="utf-8"?>
-<ds:datastoreItem xmlns:ds="http://schemas.openxmlformats.org/officeDocument/2006/customXml" ds:itemID="{D69FABA4-420C-40C9-8FBF-CB33F54D141D}">
+<ds:datastoreItem xmlns:ds="http://schemas.openxmlformats.org/officeDocument/2006/customXml" ds:itemID="{C4F072C5-3B7F-4215-8A06-864FD61502E7}">
   <ds:schemaRefs>
-    <ds:schemaRef ds:uri="http://schemas.microsoft.com/office/2006/metadata/properties"/>
-    <ds:schemaRef ds:uri="http://schemas.microsoft.com/office/infopath/2007/PartnerControls"/>
+    <ds:schemaRef ds:uri="http://schemas.microsoft.com/sharepoint/v3/contenttype/forms"/>
   </ds:schemaRefs>
 </ds:datastoreItem>
 </file>

</xml_diff>

<commit_message>
Update all the documents.
</commit_message>
<xml_diff>
--- a/doc/CSI OT 3D Platform Cyber Attack Introduction.docx
+++ b/doc/CSI OT 3D Platform Cyber Attack Introduction.docx
@@ -3,6 +3,8 @@
 <w:document xmlns:wpc="http://schemas.microsoft.com/office/word/2010/wordprocessingCanvas" xmlns:cx="http://schemas.microsoft.com/office/drawing/2014/chartex" xmlns:cx1="http://schemas.microsoft.com/office/drawing/2015/9/8/chartex" xmlns:cx2="http://schemas.microsoft.com/office/drawing/2015/10/21/chartex" xmlns:cx3="http://schemas.microsoft.com/office/drawing/2016/5/9/chartex" xmlns:cx4="http://schemas.microsoft.com/office/drawing/2016/5/10/chartex" xmlns:cx5="http://schemas.microsoft.com/office/drawing/2016/5/11/chartex" xmlns:cx6="http://schemas.microsoft.com/office/drawing/2016/5/12/chartex" xmlns:cx7="http://schemas.microsoft.com/office/drawing/2016/5/13/chartex" xmlns:cx8="http://schemas.microsoft.com/office/drawing/2016/5/14/chartex" xmlns:mc="http://schemas.openxmlformats.org/markup-compatibility/2006" xmlns:aink="http://schemas.microsoft.com/office/drawing/2016/ink" xmlns:am3d="http://schemas.microsoft.com/office/drawing/2017/model3d" xmlns:o="urn:schemas-microsoft-com:office:office" xmlns:r="http://schemas.openxmlformats.org/officeDocument/2006/relationships" xmlns:m="http://schemas.openxmlformats.org/officeDocument/2006/math" xmlns:v="urn:schemas-microsoft-com:vml" xmlns:wp14="http://schemas.microsoft.com/office/word/2010/wordprocessingDrawing" xmlns:wp="http://schemas.openxmlformats.org/drawingml/2006/wordprocessingDrawing" xmlns:w10="urn:schemas-microsoft-com:office:word" xmlns:w="http://schemas.openxmlformats.org/wordprocessingml/2006/main" xmlns:w14="http://schemas.microsoft.com/office/word/2010/wordml" xmlns:w15="http://schemas.microsoft.com/office/word/2012/wordml" xmlns:w16cex="http://schemas.microsoft.com/office/word/2018/wordml/cex" xmlns:w16cid="http://schemas.microsoft.com/office/word/2016/wordml/cid" xmlns:w16="http://schemas.microsoft.com/office/word/2018/wordml" xmlns:w16sdtdh="http://schemas.microsoft.com/office/word/2020/wordml/sdtdatahash" xmlns:w16se="http://schemas.microsoft.com/office/word/2015/wordml/symex" xmlns:wpg="http://schemas.microsoft.com/office/word/2010/wordprocessingGroup" xmlns:wpi="http://schemas.microsoft.com/office/word/2010/wordprocessingInk" xmlns:wne="http://schemas.microsoft.com/office/word/2006/wordml" xmlns:wps="http://schemas.microsoft.com/office/word/2010/wordprocessingShape" mc:Ignorable="w14 w15 w16se w16cid w16 w16cex w16sdtdh wp14">
   <w:body>
     <w:p>
+      <w:bookmarkStart w:id="0" w:name="_Hlk72418378"/>
+      <w:bookmarkEnd w:id="0"/>
       <w:r>
         <w:rPr>
           <w:noProof/>
@@ -455,13 +457,23 @@
           <w:szCs w:val="24"/>
         </w:rPr>
       </w:pPr>
+      <w:proofErr w:type="spellStart"/>
       <w:r>
         <w:rPr>
           <w:rFonts w:cstheme="minorHAnsi"/>
           <w:sz w:val="24"/>
           <w:szCs w:val="24"/>
         </w:rPr>
-        <w:t xml:space="preserve">Dr. </w:t>
+        <w:t>Dr.</w:t>
+      </w:r>
+      <w:proofErr w:type="spellEnd"/>
+      <w:r>
+        <w:rPr>
+          <w:rFonts w:cstheme="minorHAnsi"/>
+          <w:sz w:val="24"/>
+          <w:szCs w:val="24"/>
+        </w:rPr>
+        <w:t xml:space="preserve"> </w:t>
       </w:r>
       <w:r>
         <w:rPr>
@@ -617,7 +629,21 @@
         <w:rPr>
           <w:rFonts w:cstheme="minorHAnsi"/>
         </w:rPr>
-        <w:t>intellectual property of Trustwave, a Singtel company, its parent company and its subsidiaries.</w:t>
+        <w:t xml:space="preserve">intellectual property of Trustwave, a Singtel company, its parent </w:t>
+      </w:r>
+      <w:proofErr w:type="gramStart"/>
+      <w:r>
+        <w:rPr>
+          <w:rFonts w:cstheme="minorHAnsi"/>
+        </w:rPr>
+        <w:t>company</w:t>
+      </w:r>
+      <w:proofErr w:type="gramEnd"/>
+      <w:r>
+        <w:rPr>
+          <w:rFonts w:cstheme="minorHAnsi"/>
+        </w:rPr>
+        <w:t xml:space="preserve"> and its subsidiaries.</w:t>
       </w:r>
       <w:r>
         <w:rPr>
@@ -771,6 +797,14 @@
         </w:rPr>
         <w:t xml:space="preserve">Introduction </w:t>
       </w:r>
+    </w:p>
+    <w:p>
+      <w:pPr>
+        <w:jc w:val="both"/>
+        <w:rPr>
+          <w:rFonts w:cstheme="minorHAnsi"/>
+        </w:rPr>
+      </w:pPr>
     </w:p>
     <w:p>
       <w:pPr>
@@ -1412,7 +1446,7 @@
           <w:color w:val="333333"/>
           <w:shd w:val="clear" w:color="auto" w:fill="FFFFFF"/>
         </w:rPr>
-        <w:t xml:space="preserve">to remote control the OT-Power Generator Module. We will provide a module controller made by one Raspberry PI and an Arduino to receive the control request from the remove controller UI and change the state of the hardware components of Power Generator Module such as Pump, </w:t>
+        <w:t xml:space="preserve">to remote control the OT-Power Generator Module. We will provide a module controller made by one Raspberry PI and an Arduino to receive the control request from the remove controller UI and change the state of the hardware </w:t>
       </w:r>
       <w:r>
         <w:rPr>
@@ -1420,7 +1454,8 @@
           <w:color w:val="333333"/>
           <w:shd w:val="clear" w:color="auto" w:fill="FFFFFF"/>
         </w:rPr>
-        <w:t>Motor</w:t>
+        <w:lastRenderedPageBreak/>
+        <w:t xml:space="preserve">components of Power Generator Module such as Pump, </w:t>
       </w:r>
       <w:r>
         <w:rPr>
@@ -1428,7 +1463,7 @@
           <w:color w:val="333333"/>
           <w:shd w:val="clear" w:color="auto" w:fill="FFFFFF"/>
         </w:rPr>
-        <w:t>,</w:t>
+        <w:t>Motor</w:t>
       </w:r>
       <w:r>
         <w:rPr>
@@ -1436,7 +1471,7 @@
           <w:color w:val="333333"/>
           <w:shd w:val="clear" w:color="auto" w:fill="FFFFFF"/>
         </w:rPr>
-        <w:t xml:space="preserve"> and LED display panel. The control </w:t>
+        <w:t>,</w:t>
       </w:r>
       <w:r>
         <w:rPr>
@@ -1444,8 +1479,7 @@
           <w:color w:val="333333"/>
           <w:shd w:val="clear" w:color="auto" w:fill="FFFFFF"/>
         </w:rPr>
-        <w:lastRenderedPageBreak/>
-        <w:t xml:space="preserve">program will also automatically </w:t>
+        <w:t xml:space="preserve"> and LED display panel. The control program will also automatically </w:t>
       </w:r>
       <w:r>
         <w:rPr>
@@ -1510,7 +1544,10 @@
           <w:szCs w:val="28"/>
         </w:rPr>
       </w:pPr>
-      <w:r>
+    </w:p>
+    <w:p>
+      <w:pPr>
+        <w:jc w:val="both"/>
         <w:rPr>
           <w:rFonts w:cstheme="minorHAnsi"/>
           <w:b/>
@@ -1518,8 +1555,7 @@
           <w:sz w:val="28"/>
           <w:szCs w:val="28"/>
         </w:rPr>
-        <w:t xml:space="preserve">2. </w:t>
-      </w:r>
+      </w:pPr>
       <w:r>
         <w:rPr>
           <w:rFonts w:cstheme="minorHAnsi"/>
@@ -1528,6 +1564,16 @@
           <w:sz w:val="28"/>
           <w:szCs w:val="28"/>
         </w:rPr>
+        <w:t xml:space="preserve">2. </w:t>
+      </w:r>
+      <w:r>
+        <w:rPr>
+          <w:rFonts w:cstheme="minorHAnsi"/>
+          <w:b/>
+          <w:bCs/>
+          <w:sz w:val="28"/>
+          <w:szCs w:val="28"/>
+        </w:rPr>
         <w:t>Hardware Introduction</w:t>
       </w:r>
     </w:p>
@@ -1548,7 +1594,19 @@
         <w:rPr>
           <w:rFonts w:cstheme="minorHAnsi"/>
         </w:rPr>
-        <w:t xml:space="preserve">contents 2 main section, the platform module which simulate a city system with </w:t>
+        <w:t>contents 2 main section</w:t>
+      </w:r>
+      <w:r>
+        <w:rPr>
+          <w:rFonts w:cstheme="minorHAnsi"/>
+        </w:rPr>
+        <w:t>s</w:t>
+      </w:r>
+      <w:r>
+        <w:rPr>
+          <w:rFonts w:cstheme="minorHAnsi"/>
+        </w:rPr>
+        <w:t xml:space="preserve">, the platform module which simulate a city system with </w:t>
       </w:r>
       <w:r>
         <w:rPr>
@@ -1584,7 +1642,21 @@
         <w:rPr>
           <w:rFonts w:cstheme="minorHAnsi"/>
         </w:rPr>
-        <w:t>expressway, railway and airport</w:t>
+        <w:t xml:space="preserve">expressway, </w:t>
+      </w:r>
+      <w:proofErr w:type="gramStart"/>
+      <w:r>
+        <w:rPr>
+          <w:rFonts w:cstheme="minorHAnsi"/>
+        </w:rPr>
+        <w:t>railway</w:t>
+      </w:r>
+      <w:proofErr w:type="gramEnd"/>
+      <w:r>
+        <w:rPr>
+          <w:rFonts w:cstheme="minorHAnsi"/>
+        </w:rPr>
+        <w:t xml:space="preserve"> and airport</w:t>
       </w:r>
       <w:r>
         <w:rPr>
@@ -1646,6 +1718,16 @@
         </w:rPr>
         <w:t xml:space="preserve">. </w:t>
       </w:r>
+    </w:p>
+    <w:p>
+      <w:pPr>
+        <w:jc w:val="both"/>
+        <w:rPr>
+          <w:rFonts w:ascii="Calibri,Bold" w:hAnsi="Calibri,Bold" w:cs="Calibri,Bold"/>
+          <w:b/>
+          <w:bCs/>
+        </w:rPr>
+      </w:pPr>
     </w:p>
     <w:p>
       <w:pPr>
@@ -1699,9 +1781,9 @@
           <w:lang w:eastAsia="en-SG"/>
         </w:rPr>
         <w:drawing>
-          <wp:inline distT="0" distB="0" distL="0" distR="0" wp14:anchorId="043600E6" wp14:editId="22868334">
-            <wp:extent cx="5715000" cy="3327600"/>
-            <wp:effectExtent l="0" t="0" r="0" b="6350"/>
+          <wp:inline distT="0" distB="0" distL="0" distR="0" wp14:anchorId="043600E6" wp14:editId="77AAF665">
+            <wp:extent cx="5019675" cy="2922742"/>
+            <wp:effectExtent l="0" t="0" r="0" b="0"/>
             <wp:docPr id="1" name="Picture 1"/>
             <wp:cNvGraphicFramePr>
               <a:graphicFrameLocks xmlns:a="http://schemas.openxmlformats.org/drawingml/2006/main" noChangeAspect="1"/>
@@ -1727,7 +1809,7 @@
                   <pic:spPr bwMode="auto">
                     <a:xfrm>
                       <a:off x="0" y="0"/>
-                      <a:ext cx="5756405" cy="3351708"/>
+                      <a:ext cx="5064159" cy="2948643"/>
                     </a:xfrm>
                     <a:prstGeom prst="rect">
                       <a:avLst/>
@@ -1750,192 +1832,79 @@
     </w:p>
     <w:p>
       <w:pPr>
-        <w:rPr>
-          <w:rFonts w:cstheme="minorHAnsi"/>
-          <w:b/>
-          <w:bCs/>
-        </w:rPr>
-      </w:pPr>
-      <w:r>
-        <w:rPr>
-          <w:rFonts w:cstheme="minorHAnsi"/>
-          <w:b/>
-          <w:bCs/>
-        </w:rPr>
-        <w:t xml:space="preserve">2.2 </w:t>
-      </w:r>
-      <w:r>
-        <w:rPr>
-          <w:rFonts w:cstheme="minorHAnsi"/>
-          <w:b/>
-          <w:bCs/>
-        </w:rPr>
-        <w:t xml:space="preserve">Section 2: </w:t>
-      </w:r>
-      <w:r>
-        <w:rPr>
-          <w:rFonts w:cstheme="minorHAnsi"/>
-          <w:b/>
-          <w:bCs/>
-        </w:rPr>
-        <w:t xml:space="preserve">Computers for User to Control </w:t>
-      </w:r>
-      <w:r>
-        <w:rPr>
-          <w:rFonts w:cstheme="minorHAnsi"/>
-          <w:b/>
-          <w:bCs/>
-        </w:rPr>
-        <w:t>the OT 3D Platform:</w:t>
-      </w:r>
-    </w:p>
-    <w:p>
-      <w:r>
-        <w:rPr>
+        <w:jc w:val="center"/>
+        <w:rPr>
+          <w:rFonts w:cstheme="minorHAnsi"/>
+          <w:shd w:val="clear" w:color="auto" w:fill="FFFFFF"/>
+        </w:rPr>
+      </w:pPr>
+      <w:r>
+        <w:rPr>
+          <w:rFonts w:cstheme="minorHAnsi"/>
+          <w:sz w:val="20"/>
+          <w:szCs w:val="20"/>
+          <w:shd w:val="clear" w:color="auto" w:fill="FFFFFF"/>
+        </w:rPr>
+        <w:t>&lt;Figure_</w:t>
+      </w:r>
+      <w:r>
+        <w:rPr>
+          <w:rFonts w:cstheme="minorHAnsi"/>
+          <w:sz w:val="20"/>
+          <w:szCs w:val="20"/>
+          <w:shd w:val="clear" w:color="auto" w:fill="FFFFFF"/>
+        </w:rPr>
+        <w:t>2</w:t>
+      </w:r>
+      <w:r>
+        <w:rPr>
+          <w:rFonts w:cstheme="minorHAnsi"/>
+          <w:sz w:val="20"/>
+          <w:szCs w:val="20"/>
+          <w:shd w:val="clear" w:color="auto" w:fill="FFFFFF"/>
+        </w:rPr>
+        <w:t>.</w:t>
+      </w:r>
+      <w:r>
+        <w:rPr>
+          <w:rFonts w:cstheme="minorHAnsi"/>
+          <w:sz w:val="20"/>
+          <w:szCs w:val="20"/>
+          <w:shd w:val="clear" w:color="auto" w:fill="FFFFFF"/>
+        </w:rPr>
+        <w:t>1.1</w:t>
+      </w:r>
+      <w:r>
+        <w:rPr>
+          <w:rFonts w:cstheme="minorHAnsi"/>
+          <w:sz w:val="20"/>
+          <w:szCs w:val="20"/>
+          <w:shd w:val="clear" w:color="auto" w:fill="FFFFFF"/>
+        </w:rPr>
+        <w:t xml:space="preserve"> CSI OT Demo platform view &gt;</w:t>
+      </w:r>
+    </w:p>
+    <w:p>
+      <w:pPr>
+        <w:jc w:val="center"/>
+        <w:rPr>
+          <w:rFonts w:cstheme="minorHAnsi"/>
+          <w:b/>
+          <w:bCs/>
+        </w:rPr>
+      </w:pPr>
+      <w:r>
+        <w:rPr>
+          <w:rFonts w:cstheme="minorHAnsi"/>
+          <w:b/>
+          <w:bCs/>
           <w:noProof/>
-          <w:lang w:eastAsia="en-SG"/>
-        </w:rPr>
-        <mc:AlternateContent>
-          <mc:Choice Requires="wps">
-            <w:drawing>
-              <wp:anchor distT="0" distB="0" distL="114300" distR="114300" simplePos="0" relativeHeight="251659264" behindDoc="0" locked="0" layoutInCell="1" allowOverlap="1" wp14:anchorId="1F56904D" wp14:editId="4A665403">
-                <wp:simplePos x="0" y="0"/>
-                <wp:positionH relativeFrom="column">
-                  <wp:posOffset>2286000</wp:posOffset>
-                </wp:positionH>
-                <wp:positionV relativeFrom="paragraph">
-                  <wp:posOffset>2026285</wp:posOffset>
-                </wp:positionV>
-                <wp:extent cx="2152650" cy="371475"/>
-                <wp:effectExtent l="0" t="0" r="19050" b="28575"/>
-                <wp:wrapNone/>
-                <wp:docPr id="7" name="Text Box 7"/>
-                <wp:cNvGraphicFramePr/>
-                <a:graphic xmlns:a="http://schemas.openxmlformats.org/drawingml/2006/main">
-                  <a:graphicData uri="http://schemas.microsoft.com/office/word/2010/wordprocessingShape">
-                    <wps:wsp>
-                      <wps:cNvSpPr txBox="1"/>
-                      <wps:spPr>
-                        <a:xfrm>
-                          <a:off x="0" y="0"/>
-                          <a:ext cx="2152650" cy="371475"/>
-                        </a:xfrm>
-                        <a:prstGeom prst="rect">
-                          <a:avLst/>
-                        </a:prstGeom>
-                        <a:solidFill>
-                          <a:schemeClr val="bg1"/>
-                        </a:solidFill>
-                        <a:ln w="6350">
-                          <a:solidFill>
-                            <a:srgbClr val="FF0000"/>
-                          </a:solidFill>
-                          <a:prstDash val="sysDash"/>
-                        </a:ln>
-                      </wps:spPr>
-                      <wps:txbx>
-                        <w:txbxContent>
-                          <w:p>
-                            <w:pPr>
-                              <w:spacing w:after="0"/>
-                              <w:rPr>
-                                <w:b/>
-                                <w:bCs/>
-                                <w:color w:val="FF0000"/>
-                                <w:sz w:val="40"/>
-                                <w:szCs w:val="40"/>
-                              </w:rPr>
-                            </w:pPr>
-                            <w:r>
-                              <w:rPr>
-                                <w:b/>
-                                <w:bCs/>
-                                <w:color w:val="FF0000"/>
-                                <w:sz w:val="40"/>
-                                <w:szCs w:val="40"/>
-                              </w:rPr>
-                              <w:t>Orchestrator PC</w:t>
-                            </w:r>
-                          </w:p>
-                        </w:txbxContent>
-                      </wps:txbx>
-                      <wps:bodyPr rot="0" spcFirstLastPara="0" vertOverflow="overflow" horzOverflow="overflow" vert="horz" wrap="square" lIns="91440" tIns="45720" rIns="91440" bIns="45720" numCol="1" spcCol="0" rtlCol="0" fromWordArt="0" anchor="t" anchorCtr="0" forceAA="0" compatLnSpc="1">
-                        <a:prstTxWarp prst="textNoShape">
-                          <a:avLst/>
-                        </a:prstTxWarp>
-                        <a:noAutofit/>
-                      </wps:bodyPr>
-                    </wps:wsp>
-                  </a:graphicData>
-                </a:graphic>
-                <wp14:sizeRelH relativeFrom="margin">
-                  <wp14:pctWidth>0</wp14:pctWidth>
-                </wp14:sizeRelH>
-                <wp14:sizeRelV relativeFrom="margin">
-                  <wp14:pctHeight>0</wp14:pctHeight>
-                </wp14:sizeRelV>
-              </wp:anchor>
-            </w:drawing>
-          </mc:Choice>
-          <mc:Fallback>
-            <w:pict>
-              <v:shapetype w14:anchorId="1F56904D" id="_x0000_t202" coordsize="21600,21600" o:spt="202" path="m,l,21600r21600,l21600,xe">
-                <v:stroke joinstyle="miter"/>
-                <v:path gradientshapeok="t" o:connecttype="rect"/>
-              </v:shapetype>
-              <v:shape id="Text Box 7" o:spid="_x0000_s1026" type="#_x0000_t202" style="position:absolute;margin-left:180pt;margin-top:159.55pt;width:169.5pt;height:29.25pt;z-index:251659264;visibility:visible;mso-wrap-style:square;mso-width-percent:0;mso-height-percent:0;mso-wrap-distance-left:9pt;mso-wrap-distance-top:0;mso-wrap-distance-right:9pt;mso-wrap-distance-bottom:0;mso-position-horizontal:absolute;mso-position-horizontal-relative:text;mso-position-vertical:absolute;mso-position-vertical-relative:text;mso-width-percent:0;mso-height-percent:0;mso-width-relative:margin;mso-height-relative:margin;v-text-anchor:top" o:gfxdata="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" fillcolor="white [3212]" strokecolor="red" strokeweight=".5pt">
-                <v:stroke dashstyle="3 1"/>
-                <v:textbox>
-                  <w:txbxContent>
-                    <w:p>
-                      <w:pPr>
-                        <w:spacing w:after="0"/>
-                        <w:rPr>
-                          <w:b/>
-                          <w:bCs/>
-                          <w:color w:val="FF0000"/>
-                          <w:sz w:val="40"/>
-                          <w:szCs w:val="40"/>
-                        </w:rPr>
-                      </w:pPr>
-                      <w:r>
-                        <w:rPr>
-                          <w:b/>
-                          <w:bCs/>
-                          <w:color w:val="FF0000"/>
-                          <w:sz w:val="40"/>
-                          <w:szCs w:val="40"/>
-                        </w:rPr>
-                        <w:t>Orchestrato</w:t>
-                      </w:r>
-                      <w:r>
-                        <w:rPr>
-                          <w:b/>
-                          <w:bCs/>
-                          <w:color w:val="FF0000"/>
-                          <w:sz w:val="40"/>
-                          <w:szCs w:val="40"/>
-                        </w:rPr>
-                        <w:t>r PC</w:t>
-                      </w:r>
-                    </w:p>
-                  </w:txbxContent>
-                </v:textbox>
-              </v:shape>
-            </w:pict>
-          </mc:Fallback>
-        </mc:AlternateContent>
-      </w:r>
-      <w:r>
-        <w:rPr>
-          <w:noProof/>
-          <w:lang w:eastAsia="en-SG"/>
         </w:rPr>
         <w:drawing>
-          <wp:inline distT="0" distB="0" distL="0" distR="0" wp14:anchorId="1C3CC490" wp14:editId="2BB7B5AA">
-            <wp:extent cx="5734050" cy="3028950"/>
+          <wp:inline distT="0" distB="0" distL="0" distR="0" wp14:anchorId="68D23037" wp14:editId="2E532A89">
+            <wp:extent cx="3105150" cy="2330319"/>
             <wp:effectExtent l="0" t="0" r="0" b="0"/>
-            <wp:docPr id="2" name="Picture 2"/>
+            <wp:docPr id="8" name="Picture 8"/>
             <wp:cNvGraphicFramePr>
               <a:graphicFrameLocks xmlns:a="http://schemas.openxmlformats.org/drawingml/2006/main" noChangeAspect="1"/>
             </wp:cNvGraphicFramePr>
@@ -1964,7 +1933,7 @@
                   <pic:spPr bwMode="auto">
                     <a:xfrm>
                       <a:off x="0" y="0"/>
-                      <a:ext cx="5734050" cy="3028950"/>
+                      <a:ext cx="3122036" cy="2342992"/>
                     </a:xfrm>
                     <a:prstGeom prst="rect">
                       <a:avLst/>
@@ -1983,6 +1952,220 @@
     </w:p>
     <w:p>
       <w:pPr>
+        <w:jc w:val="center"/>
+        <w:rPr>
+          <w:rFonts w:cstheme="minorHAnsi"/>
+          <w:shd w:val="clear" w:color="auto" w:fill="FFFFFF"/>
+        </w:rPr>
+      </w:pPr>
+      <w:r>
+        <w:rPr>
+          <w:rFonts w:cstheme="minorHAnsi"/>
+          <w:sz w:val="20"/>
+          <w:szCs w:val="20"/>
+          <w:shd w:val="clear" w:color="auto" w:fill="FFFFFF"/>
+        </w:rPr>
+        <w:t>&lt;Figure_</w:t>
+      </w:r>
+      <w:r>
+        <w:rPr>
+          <w:rFonts w:cstheme="minorHAnsi"/>
+          <w:sz w:val="20"/>
+          <w:szCs w:val="20"/>
+          <w:shd w:val="clear" w:color="auto" w:fill="FFFFFF"/>
+        </w:rPr>
+        <w:t>2</w:t>
+      </w:r>
+      <w:r>
+        <w:rPr>
+          <w:rFonts w:cstheme="minorHAnsi"/>
+          <w:sz w:val="20"/>
+          <w:szCs w:val="20"/>
+          <w:shd w:val="clear" w:color="auto" w:fill="FFFFFF"/>
+        </w:rPr>
+        <w:t>.</w:t>
+      </w:r>
+      <w:r>
+        <w:rPr>
+          <w:rFonts w:cstheme="minorHAnsi"/>
+          <w:sz w:val="20"/>
+          <w:szCs w:val="20"/>
+          <w:shd w:val="clear" w:color="auto" w:fill="FFFFFF"/>
+        </w:rPr>
+        <w:t>1.</w:t>
+      </w:r>
+      <w:r>
+        <w:rPr>
+          <w:rFonts w:cstheme="minorHAnsi"/>
+          <w:sz w:val="20"/>
+          <w:szCs w:val="20"/>
+          <w:shd w:val="clear" w:color="auto" w:fill="FFFFFF"/>
+        </w:rPr>
+        <w:t>2</w:t>
+      </w:r>
+      <w:r>
+        <w:rPr>
+          <w:rFonts w:cstheme="minorHAnsi"/>
+          <w:sz w:val="20"/>
+          <w:szCs w:val="20"/>
+          <w:shd w:val="clear" w:color="auto" w:fill="FFFFFF"/>
+        </w:rPr>
+        <w:t xml:space="preserve"> </w:t>
+      </w:r>
+      <w:r>
+        <w:rPr>
+          <w:rFonts w:cstheme="minorHAnsi"/>
+          <w:sz w:val="20"/>
+          <w:szCs w:val="20"/>
+          <w:shd w:val="clear" w:color="auto" w:fill="FFFFFF"/>
+        </w:rPr>
+        <w:t xml:space="preserve">Server rack and network </w:t>
+      </w:r>
+      <w:proofErr w:type="gramStart"/>
+      <w:r>
+        <w:rPr>
+          <w:rFonts w:cstheme="minorHAnsi"/>
+          <w:sz w:val="20"/>
+          <w:szCs w:val="20"/>
+          <w:shd w:val="clear" w:color="auto" w:fill="FFFFFF"/>
+        </w:rPr>
+        <w:t>switches</w:t>
+      </w:r>
+      <w:proofErr w:type="gramEnd"/>
+      <w:r>
+        <w:rPr>
+          <w:rFonts w:cstheme="minorHAnsi"/>
+          <w:sz w:val="20"/>
+          <w:szCs w:val="20"/>
+          <w:shd w:val="clear" w:color="auto" w:fill="FFFFFF"/>
+        </w:rPr>
+        <w:t xml:space="preserve"> view</w:t>
+      </w:r>
+      <w:r>
+        <w:rPr>
+          <w:rFonts w:cstheme="minorHAnsi"/>
+          <w:sz w:val="20"/>
+          <w:szCs w:val="20"/>
+          <w:shd w:val="clear" w:color="auto" w:fill="FFFFFF"/>
+        </w:rPr>
+        <w:t>&gt;</w:t>
+      </w:r>
+    </w:p>
+    <w:p>
+      <w:pPr>
+        <w:rPr>
+          <w:rFonts w:cstheme="minorHAnsi"/>
+          <w:b/>
+          <w:bCs/>
+        </w:rPr>
+      </w:pPr>
+    </w:p>
+    <w:p>
+      <w:pPr>
+        <w:rPr>
+          <w:rFonts w:cstheme="minorHAnsi"/>
+          <w:b/>
+          <w:bCs/>
+        </w:rPr>
+      </w:pPr>
+      <w:r>
+        <w:rPr>
+          <w:rFonts w:cstheme="minorHAnsi"/>
+          <w:b/>
+          <w:bCs/>
+        </w:rPr>
+        <w:t xml:space="preserve">2.2 </w:t>
+      </w:r>
+      <w:r>
+        <w:rPr>
+          <w:rFonts w:cstheme="minorHAnsi"/>
+          <w:b/>
+          <w:bCs/>
+        </w:rPr>
+        <w:t xml:space="preserve">Section 2: </w:t>
+      </w:r>
+      <w:r>
+        <w:rPr>
+          <w:rFonts w:cstheme="minorHAnsi"/>
+          <w:b/>
+          <w:bCs/>
+        </w:rPr>
+        <w:t xml:space="preserve">Computers for User to Control </w:t>
+      </w:r>
+      <w:r>
+        <w:rPr>
+          <w:rFonts w:cstheme="minorHAnsi"/>
+          <w:b/>
+          <w:bCs/>
+        </w:rPr>
+        <w:t>the OT 3D Platform:</w:t>
+      </w:r>
+    </w:p>
+    <w:p>
+      <w:r>
+        <w:rPr>
+          <w:rFonts w:cstheme="minorHAnsi"/>
+          <w:noProof/>
+        </w:rPr>
+        <w:drawing>
+          <wp:inline distT="0" distB="0" distL="0" distR="0" wp14:anchorId="3C672415" wp14:editId="118A8C11">
+            <wp:extent cx="5438775" cy="3975741"/>
+            <wp:effectExtent l="0" t="0" r="0" b="5715"/>
+            <wp:docPr id="23" name="Picture 23"/>
+            <wp:cNvGraphicFramePr>
+              <a:graphicFrameLocks xmlns:a="http://schemas.openxmlformats.org/drawingml/2006/main" noChangeAspect="1"/>
+            </wp:cNvGraphicFramePr>
+            <a:graphic xmlns:a="http://schemas.openxmlformats.org/drawingml/2006/main">
+              <a:graphicData uri="http://schemas.openxmlformats.org/drawingml/2006/picture">
+                <pic:pic xmlns:pic="http://schemas.openxmlformats.org/drawingml/2006/picture">
+                  <pic:nvPicPr>
+                    <pic:cNvPr id="1" name=""/>
+                    <pic:cNvPicPr/>
+                  </pic:nvPicPr>
+                  <pic:blipFill>
+                    <a:blip r:embed="rId14"/>
+                    <a:stretch>
+                      <a:fillRect/>
+                    </a:stretch>
+                  </pic:blipFill>
+                  <pic:spPr>
+                    <a:xfrm>
+                      <a:off x="0" y="0"/>
+                      <a:ext cx="5458538" cy="3990188"/>
+                    </a:xfrm>
+                    <a:prstGeom prst="rect">
+                      <a:avLst/>
+                    </a:prstGeom>
+                  </pic:spPr>
+                </pic:pic>
+              </a:graphicData>
+            </a:graphic>
+          </wp:inline>
+        </w:drawing>
+      </w:r>
+    </w:p>
+    <w:p>
+      <w:pPr>
+        <w:jc w:val="center"/>
+        <w:rPr>
+          <w:rFonts w:cstheme="minorHAnsi"/>
+          <w:sz w:val="20"/>
+          <w:szCs w:val="20"/>
+          <w:shd w:val="clear" w:color="auto" w:fill="FFFFFF"/>
+        </w:rPr>
+      </w:pPr>
+      <w:r>
+        <w:rPr>
+          <w:rFonts w:cstheme="minorHAnsi"/>
+          <w:sz w:val="20"/>
+          <w:szCs w:val="20"/>
+          <w:shd w:val="clear" w:color="auto" w:fill="FFFFFF"/>
+        </w:rPr>
+        <w:t>&lt;Figure_0.1 CSI OT Demo platform computer view&gt;</w:t>
+      </w:r>
+    </w:p>
+    <w:p>
+      <w:pPr>
         <w:rPr>
           <w:rFonts w:cstheme="minorHAnsi"/>
           <w:b/>
@@ -1991,7 +2174,9 @@
           <w:szCs w:val="24"/>
         </w:rPr>
       </w:pPr>
-      <w:r>
+    </w:p>
+    <w:p>
+      <w:pPr>
         <w:rPr>
           <w:rFonts w:cstheme="minorHAnsi"/>
           <w:b/>
@@ -1999,7 +2184,15 @@
           <w:sz w:val="24"/>
           <w:szCs w:val="24"/>
         </w:rPr>
-        <w:lastRenderedPageBreak/>
+      </w:pPr>
+      <w:r>
+        <w:rPr>
+          <w:rFonts w:cstheme="minorHAnsi"/>
+          <w:b/>
+          <w:bCs/>
+          <w:sz w:val="24"/>
+          <w:szCs w:val="24"/>
+        </w:rPr>
         <w:t xml:space="preserve">2.3 </w:t>
       </w:r>
       <w:r>
@@ -2050,12 +2243,14 @@
                 <w:rFonts w:cstheme="minorHAnsi"/>
               </w:rPr>
             </w:pPr>
+            <w:proofErr w:type="spellStart"/>
             <w:r>
               <w:rPr>
                 <w:rFonts w:cstheme="minorHAnsi"/>
               </w:rPr>
               <w:t>Idx</w:t>
             </w:r>
+            <w:proofErr w:type="spellEnd"/>
           </w:p>
         </w:tc>
         <w:tc>
@@ -2573,7 +2768,6 @@
             <w:r>
               <w:rPr>
                 <w:rFonts w:cstheme="minorHAnsi"/>
-                <w:color w:val="FF0000"/>
               </w:rPr>
               <w:t>Monitor 1</w:t>
             </w:r>
@@ -2972,6 +3166,7 @@
         </w:rPr>
       </w:pPr>
       <w:r>
+        <w:lastRenderedPageBreak/>
         <w:t xml:space="preserve">For OT-3D </w:t>
       </w:r>
       <w:r>
@@ -3072,6 +3267,18 @@
         </w:rPr>
         <w:t>by USB serial communication.</w:t>
       </w:r>
+    </w:p>
+    <w:p>
+      <w:pPr>
+        <w:jc w:val="both"/>
+        <w:rPr>
+          <w:rFonts w:cstheme="minorHAnsi"/>
+          <w:b/>
+          <w:bCs/>
+          <w:sz w:val="24"/>
+          <w:szCs w:val="24"/>
+        </w:rPr>
+      </w:pPr>
     </w:p>
     <w:p>
       <w:pPr>
@@ -3166,7 +3373,7 @@
                     </pic:cNvPicPr>
                   </pic:nvPicPr>
                   <pic:blipFill>
-                    <a:blip r:embed="rId14">
+                    <a:blip r:embed="rId15">
                       <a:extLst>
                         <a:ext uri="{28A0092B-C50C-407E-A947-70E740481C1C}">
                           <a14:useLocalDpi xmlns:a14="http://schemas.microsoft.com/office/drawing/2010/main" val="0"/>
@@ -3202,6 +3409,40 @@
     </w:p>
     <w:p>
       <w:pPr>
+        <w:jc w:val="center"/>
+        <w:rPr>
+          <w:rFonts w:cstheme="minorHAnsi"/>
+          <w:sz w:val="20"/>
+          <w:szCs w:val="20"/>
+        </w:rPr>
+      </w:pPr>
+      <w:r>
+        <w:rPr>
+          <w:rFonts w:cstheme="minorHAnsi"/>
+          <w:sz w:val="20"/>
+          <w:szCs w:val="20"/>
+        </w:rPr>
+        <w:t>&lt;Figure_2.</w:t>
+      </w:r>
+      <w:r>
+        <w:rPr>
+          <w:rFonts w:cstheme="minorHAnsi"/>
+          <w:sz w:val="20"/>
+          <w:szCs w:val="20"/>
+        </w:rPr>
+        <w:t>4</w:t>
+      </w:r>
+      <w:r>
+        <w:rPr>
+          <w:rFonts w:cstheme="minorHAnsi"/>
+          <w:sz w:val="20"/>
+          <w:szCs w:val="20"/>
+        </w:rPr>
+        <w:t xml:space="preserve"> System Control Flow Diagram &gt;</w:t>
+      </w:r>
+    </w:p>
+    <w:p>
+      <w:pPr>
         <w:pBdr>
           <w:bottom w:val="single" w:sz="6" w:space="1" w:color="auto"/>
         </w:pBdr>
@@ -3222,7 +3463,6 @@
           <w:sz w:val="28"/>
           <w:szCs w:val="28"/>
         </w:rPr>
-        <w:lastRenderedPageBreak/>
         <w:t xml:space="preserve">3. </w:t>
       </w:r>
       <w:r>
@@ -3538,7 +3778,14 @@
         <w:rPr>
           <w:rFonts w:cstheme="minorHAnsi"/>
         </w:rPr>
-        <w:t xml:space="preserve"> TCP traffic </w:t>
+        <w:t xml:space="preserve"> TCP </w:t>
+      </w:r>
+      <w:r>
+        <w:rPr>
+          <w:rFonts w:cstheme="minorHAnsi"/>
+        </w:rPr>
+        <w:lastRenderedPageBreak/>
+        <w:t xml:space="preserve">traffic </w:t>
       </w:r>
       <w:r>
         <w:rPr>
@@ -3612,7 +3859,7 @@
                     </pic:cNvPicPr>
                   </pic:nvPicPr>
                   <pic:blipFill>
-                    <a:blip r:embed="rId15">
+                    <a:blip r:embed="rId16">
                       <a:extLst>
                         <a:ext uri="{28A0092B-C50C-407E-A947-70E740481C1C}">
                           <a14:useLocalDpi xmlns:a14="http://schemas.microsoft.com/office/drawing/2010/main" val="0"/>
@@ -3651,13 +3898,37 @@
         <w:pBdr>
           <w:bottom w:val="single" w:sz="6" w:space="1" w:color="auto"/>
         </w:pBdr>
-        <w:jc w:val="both"/>
-        <w:rPr>
-          <w:rFonts w:cstheme="minorHAnsi"/>
-          <w:b/>
-          <w:bCs/>
-        </w:rPr>
-      </w:pPr>
+        <w:jc w:val="center"/>
+        <w:rPr>
+          <w:rFonts w:cstheme="minorHAnsi"/>
+          <w:sz w:val="20"/>
+          <w:szCs w:val="20"/>
+        </w:rPr>
+      </w:pPr>
+      <w:r>
+        <w:rPr>
+          <w:rFonts w:cstheme="minorHAnsi"/>
+          <w:sz w:val="20"/>
+          <w:szCs w:val="20"/>
+        </w:rPr>
+        <w:t>&lt;</w:t>
+      </w:r>
+      <w:r>
+        <w:rPr>
+          <w:rFonts w:cstheme="minorHAnsi"/>
+          <w:sz w:val="20"/>
+          <w:szCs w:val="20"/>
+        </w:rPr>
+        <w:t>Figure3.2 False data injection data flow diagram</w:t>
+      </w:r>
+      <w:r>
+        <w:rPr>
+          <w:rFonts w:cstheme="minorHAnsi"/>
+          <w:sz w:val="20"/>
+          <w:szCs w:val="20"/>
+        </w:rPr>
+        <w:t>&gt;</w:t>
+      </w:r>
     </w:p>
     <w:p>
       <w:pPr>
@@ -3820,7 +4091,6 @@
         <w:rPr>
           <w:rFonts w:cstheme="minorHAnsi"/>
         </w:rPr>
-        <w:lastRenderedPageBreak/>
         <w:t xml:space="preserve">These attacks happen when systems are not properly </w:t>
       </w:r>
       <w:r>
@@ -4054,6 +4324,7 @@
         <w:rPr>
           <w:noProof/>
         </w:rPr>
+        <w:lastRenderedPageBreak/>
         <w:drawing>
           <wp:inline distT="0" distB="0" distL="0" distR="0" wp14:anchorId="0F4868C6" wp14:editId="4D63F012">
             <wp:extent cx="4261899" cy="3878489"/>
@@ -4072,7 +4343,7 @@
                     </pic:cNvPicPr>
                   </pic:nvPicPr>
                   <pic:blipFill>
-                    <a:blip r:embed="rId16">
+                    <a:blip r:embed="rId17">
                       <a:extLst>
                         <a:ext uri="{28A0092B-C50C-407E-A947-70E740481C1C}">
                           <a14:useLocalDpi xmlns:a14="http://schemas.microsoft.com/office/drawing/2010/main" val="0"/>
@@ -4111,13 +4382,69 @@
         <w:pBdr>
           <w:bottom w:val="single" w:sz="6" w:space="1" w:color="auto"/>
         </w:pBdr>
-        <w:jc w:val="both"/>
-        <w:rPr>
-          <w:rFonts w:cstheme="minorHAnsi"/>
-          <w:b/>
-          <w:bCs/>
-        </w:rPr>
-      </w:pPr>
+        <w:jc w:val="center"/>
+        <w:rPr>
+          <w:rFonts w:cstheme="minorHAnsi"/>
+          <w:sz w:val="20"/>
+          <w:szCs w:val="20"/>
+        </w:rPr>
+      </w:pPr>
+      <w:r>
+        <w:rPr>
+          <w:rFonts w:cstheme="minorHAnsi"/>
+          <w:sz w:val="20"/>
+          <w:szCs w:val="20"/>
+        </w:rPr>
+        <w:t>&lt;</w:t>
+      </w:r>
+      <w:r>
+        <w:rPr>
+          <w:rFonts w:cstheme="minorHAnsi"/>
+          <w:sz w:val="20"/>
+          <w:szCs w:val="20"/>
+        </w:rPr>
+        <w:t>Figure3.</w:t>
+      </w:r>
+      <w:r>
+        <w:rPr>
+          <w:rFonts w:cstheme="minorHAnsi"/>
+          <w:sz w:val="20"/>
+          <w:szCs w:val="20"/>
+        </w:rPr>
+        <w:t>2</w:t>
+      </w:r>
+      <w:r>
+        <w:rPr>
+          <w:rFonts w:cstheme="minorHAnsi"/>
+          <w:sz w:val="20"/>
+          <w:szCs w:val="20"/>
+        </w:rPr>
+        <w:t xml:space="preserve"> </w:t>
+      </w:r>
+      <w:r>
+        <w:rPr>
+          <w:rFonts w:cstheme="minorHAnsi"/>
+          <w:sz w:val="20"/>
+          <w:szCs w:val="20"/>
+        </w:rPr>
+        <w:t>Blackout attack control and</w:t>
+      </w:r>
+      <w:r>
+        <w:rPr>
+          <w:rFonts w:cstheme="minorHAnsi"/>
+          <w:sz w:val="20"/>
+          <w:szCs w:val="20"/>
+        </w:rPr>
+        <w:t xml:space="preserve"> data flow diagram</w:t>
+      </w:r>
+      <w:r>
+        <w:rPr>
+          <w:rFonts w:cstheme="minorHAnsi"/>
+          <w:sz w:val="20"/>
+          <w:szCs w:val="20"/>
+        </w:rPr>
+        <w:t>&gt;</w:t>
+      </w:r>
     </w:p>
     <w:p>
       <w:pPr>
@@ -4127,78 +4454,10 @@
         <w:jc w:val="both"/>
         <w:rPr>
           <w:rFonts w:cstheme="minorHAnsi"/>
-        </w:rPr>
-      </w:pPr>
-      <w:r>
-        <w:rPr>
-          <w:rFonts w:cstheme="minorHAnsi"/>
-          <w:b/>
-          <w:bCs/>
-        </w:rPr>
-        <w:t xml:space="preserve">3.3 </w:t>
-      </w:r>
-      <w:r>
-        <w:rPr>
-          <w:rFonts w:cstheme="minorHAnsi"/>
-          <w:b/>
-          <w:bCs/>
-        </w:rPr>
-        <w:t>Stealthy</w:t>
-      </w:r>
-      <w:r>
-        <w:rPr>
-          <w:rFonts w:cstheme="minorHAnsi"/>
-          <w:b/>
-          <w:bCs/>
-        </w:rPr>
-        <w:t xml:space="preserve"> </w:t>
-      </w:r>
-      <w:r>
-        <w:rPr>
-          <w:rFonts w:cstheme="minorHAnsi"/>
-          <w:b/>
-          <w:bCs/>
-        </w:rPr>
-        <w:t>A</w:t>
-      </w:r>
-      <w:r>
-        <w:rPr>
-          <w:rFonts w:cstheme="minorHAnsi"/>
-          <w:b/>
-          <w:bCs/>
-        </w:rPr>
-        <w:t>ttack</w:t>
-      </w:r>
-      <w:r>
-        <w:rPr>
-          <w:rFonts w:cstheme="minorHAnsi"/>
-          <w:b/>
-          <w:bCs/>
-        </w:rPr>
-        <w:t xml:space="preserve">s </w:t>
-      </w:r>
-      <w:r>
-        <w:rPr>
-          <w:rFonts w:cstheme="minorHAnsi"/>
-          <w:b/>
-          <w:bCs/>
-        </w:rPr>
-        <w:t>I</w:t>
-      </w:r>
-      <w:r>
-        <w:rPr>
-          <w:rFonts w:cstheme="minorHAnsi"/>
-          <w:b/>
-          <w:bCs/>
-        </w:rPr>
-        <w:t>n a Smart Grid</w:t>
-      </w:r>
-      <w:r>
-        <w:rPr>
-          <w:rFonts w:cstheme="minorHAnsi"/>
-        </w:rPr>
-        <w:t xml:space="preserve">: </w:t>
-      </w:r>
+          <w:b/>
+          <w:bCs/>
+        </w:rPr>
+      </w:pPr>
     </w:p>
     <w:p>
       <w:pPr>
@@ -4213,134 +4472,82 @@
       <w:r>
         <w:rPr>
           <w:rFonts w:cstheme="minorHAnsi"/>
-        </w:rPr>
-        <w:t>In the context of Smart Grids</w:t>
-      </w:r>
-      <w:r>
-        <w:rPr>
-          <w:rFonts w:cstheme="minorHAnsi"/>
-        </w:rPr>
-        <w:t>, our research</w:t>
-      </w:r>
-      <w:r>
-        <w:rPr>
-          <w:rFonts w:cstheme="minorHAnsi"/>
-        </w:rPr>
-        <w:t xml:space="preserve"> has established that it is possible to craft stealthy attacks that can evade the attention of both the control centre (a computer system) and the human operator. Such stealthy attacks </w:t>
-      </w:r>
-      <w:r>
-        <w:rPr>
-          <w:rFonts w:cstheme="minorHAnsi"/>
-        </w:rPr>
-        <w:t>were</w:t>
-      </w:r>
-      <w:r>
-        <w:rPr>
-          <w:rFonts w:cstheme="minorHAnsi"/>
-        </w:rPr>
-        <w:t xml:space="preserve"> crafted to introduce a set of malicious commands</w:t>
-      </w:r>
-      <w:r>
-        <w:rPr>
-          <w:rFonts w:cstheme="minorHAnsi"/>
-        </w:rPr>
-        <w:t xml:space="preserve"> that</w:t>
-      </w:r>
-      <w:r>
-        <w:rPr>
-          <w:rFonts w:cstheme="minorHAnsi"/>
-        </w:rPr>
-        <w:t xml:space="preserve"> are referred as a False Command Injection (FCI) attack</w:t>
-      </w:r>
-      <w:r>
-        <w:rPr>
-          <w:rFonts w:cstheme="minorHAnsi"/>
-        </w:rPr>
-        <w:t xml:space="preserve"> in our research</w:t>
-      </w:r>
-      <w:r>
-        <w:rPr>
-          <w:rFonts w:cstheme="minorHAnsi"/>
-        </w:rPr>
-        <w:t xml:space="preserve">. These attacks are catastrophic resulting in black outs or widespread damages to grid users. </w:t>
-      </w:r>
-      <w:r>
-        <w:rPr>
-          <w:rFonts w:cstheme="minorHAnsi"/>
-        </w:rPr>
-        <w:t xml:space="preserve">For a smart grid or even a user of electrical energy, voltage supply </w:t>
-      </w:r>
-      <w:r>
-        <w:rPr>
-          <w:rFonts w:cstheme="minorHAnsi"/>
-        </w:rPr>
-        <w:t xml:space="preserve">stability </w:t>
-      </w:r>
-      <w:r>
-        <w:rPr>
-          <w:rFonts w:cstheme="minorHAnsi"/>
-        </w:rPr>
-        <w:t>is crucial. In other words, an erratic or abnormal voltage can damage equipment, and in certain cases, result in collapse of the entire grid. Voltages in a smart grid are controlled using various electrical</w:t>
-      </w:r>
-      <w:r>
-        <w:rPr>
-          <w:rFonts w:cstheme="minorHAnsi"/>
+          <w:b/>
+          <w:bCs/>
+        </w:rPr>
+        <w:t xml:space="preserve">3.3 </w:t>
+      </w:r>
+      <w:r>
+        <w:rPr>
+          <w:rFonts w:cstheme="minorHAnsi"/>
+          <w:b/>
+          <w:bCs/>
+        </w:rPr>
+        <w:t>Stealthy</w:t>
+      </w:r>
+      <w:r>
+        <w:rPr>
+          <w:rFonts w:cstheme="minorHAnsi"/>
+          <w:b/>
+          <w:bCs/>
         </w:rPr>
         <w:t xml:space="preserve"> </w:t>
       </w:r>
       <w:r>
         <w:rPr>
           <w:rFonts w:cstheme="minorHAnsi"/>
-        </w:rPr>
-        <w:t>equipment</w:t>
-      </w:r>
-      <w:r>
-        <w:rPr>
-          <w:rFonts w:cstheme="minorHAnsi"/>
-        </w:rPr>
-        <w:t>.</w:t>
-      </w:r>
-      <w:r>
-        <w:rPr>
-          <w:rFonts w:cstheme="minorHAnsi"/>
-        </w:rPr>
-        <w:t xml:space="preserve"> </w:t>
-      </w:r>
-      <w:r>
-        <w:rPr>
-          <w:rFonts w:cstheme="minorHAnsi"/>
-        </w:rPr>
-        <w:t>One such device is the tap changing transformers. I</w:t>
-      </w:r>
-      <w:r>
-        <w:rPr>
-          <w:rFonts w:cstheme="minorHAnsi"/>
-        </w:rPr>
-        <w:t>n our research</w:t>
-      </w:r>
-      <w:r>
-        <w:rPr>
-          <w:rFonts w:cstheme="minorHAnsi"/>
-        </w:rPr>
-        <w:t xml:space="preserve">, vulnerabilities of this device to stealthy attacks are studied along with techniques to detect intrusions that exploit these vulnerabilities. In this demonstration, </w:t>
-      </w:r>
-      <w:r>
-        <w:rPr>
-          <w:rFonts w:cstheme="minorHAnsi"/>
-        </w:rPr>
-        <w:t>our research</w:t>
-      </w:r>
-      <w:r>
-        <w:rPr>
-          <w:rFonts w:cstheme="minorHAnsi"/>
-        </w:rPr>
-        <w:t xml:space="preserve"> is implemented on the platform. </w:t>
-      </w:r>
-      <w:r>
-        <w:rPr>
-          <w:rFonts w:cstheme="minorHAnsi"/>
-        </w:rPr>
-        <w:t xml:space="preserve"> </w:t>
+          <w:b/>
+          <w:bCs/>
+        </w:rPr>
+        <w:t>A</w:t>
+      </w:r>
+      <w:r>
+        <w:rPr>
+          <w:rFonts w:cstheme="minorHAnsi"/>
+          <w:b/>
+          <w:bCs/>
+        </w:rPr>
+        <w:t>ttack</w:t>
+      </w:r>
+      <w:r>
+        <w:rPr>
+          <w:rFonts w:cstheme="minorHAnsi"/>
+          <w:b/>
+          <w:bCs/>
+        </w:rPr>
+        <w:t xml:space="preserve">s </w:t>
+      </w:r>
+      <w:proofErr w:type="gramStart"/>
+      <w:r>
+        <w:rPr>
+          <w:rFonts w:cstheme="minorHAnsi"/>
+          <w:b/>
+          <w:bCs/>
+        </w:rPr>
+        <w:t>I</w:t>
+      </w:r>
+      <w:r>
+        <w:rPr>
+          <w:rFonts w:cstheme="minorHAnsi"/>
+          <w:b/>
+          <w:bCs/>
+        </w:rPr>
+        <w:t>n</w:t>
+      </w:r>
+      <w:proofErr w:type="gramEnd"/>
+      <w:r>
+        <w:rPr>
+          <w:rFonts w:cstheme="minorHAnsi"/>
+          <w:b/>
+          <w:bCs/>
+        </w:rPr>
+        <w:t xml:space="preserve"> a Smart Grid</w:t>
+      </w:r>
+      <w:r>
+        <w:rPr>
+          <w:rFonts w:cstheme="minorHAnsi"/>
+        </w:rPr>
+        <w:t xml:space="preserve">: </w:t>
       </w:r>
     </w:p>
     <w:p>
@@ -4357,6 +4564,149 @@
         <w:rPr>
           <w:rFonts w:cstheme="minorHAnsi"/>
         </w:rPr>
+        <w:t>In the context of Smart Grids</w:t>
+      </w:r>
+      <w:r>
+        <w:rPr>
+          <w:rFonts w:cstheme="minorHAnsi"/>
+        </w:rPr>
+        <w:t>, our research</w:t>
+      </w:r>
+      <w:r>
+        <w:rPr>
+          <w:rFonts w:cstheme="minorHAnsi"/>
+        </w:rPr>
+        <w:t xml:space="preserve"> has established that it is possible to craft stealthy attacks that can evade the attention of both the control centre (a computer system) and the human operator. Such stealthy attacks </w:t>
+      </w:r>
+      <w:r>
+        <w:rPr>
+          <w:rFonts w:cstheme="minorHAnsi"/>
+        </w:rPr>
+        <w:t>were</w:t>
+      </w:r>
+      <w:r>
+        <w:rPr>
+          <w:rFonts w:cstheme="minorHAnsi"/>
+        </w:rPr>
+        <w:t xml:space="preserve"> crafted to introduce a set of malicious commands</w:t>
+      </w:r>
+      <w:r>
+        <w:rPr>
+          <w:rFonts w:cstheme="minorHAnsi"/>
+        </w:rPr>
+        <w:t xml:space="preserve"> that</w:t>
+      </w:r>
+      <w:r>
+        <w:rPr>
+          <w:rFonts w:cstheme="minorHAnsi"/>
+        </w:rPr>
+        <w:t xml:space="preserve"> are referred as a False Command Injection (FCI) attack</w:t>
+      </w:r>
+      <w:r>
+        <w:rPr>
+          <w:rFonts w:cstheme="minorHAnsi"/>
+        </w:rPr>
+        <w:t xml:space="preserve"> in our research</w:t>
+      </w:r>
+      <w:r>
+        <w:rPr>
+          <w:rFonts w:cstheme="minorHAnsi"/>
+        </w:rPr>
+        <w:t xml:space="preserve">. These attacks are catastrophic resulting in black outs or widespread damages to grid users. </w:t>
+      </w:r>
+      <w:r>
+        <w:rPr>
+          <w:rFonts w:cstheme="minorHAnsi"/>
+        </w:rPr>
+        <w:t xml:space="preserve">For a smart grid or even a user of electrical energy, voltage supply </w:t>
+      </w:r>
+      <w:r>
+        <w:rPr>
+          <w:rFonts w:cstheme="minorHAnsi"/>
+        </w:rPr>
+        <w:t xml:space="preserve">stability </w:t>
+      </w:r>
+      <w:r>
+        <w:rPr>
+          <w:rFonts w:cstheme="minorHAnsi"/>
+        </w:rPr>
+        <w:t>is crucial. In other words, an erratic or abnormal voltage can damage equipment, and in certain cases, result in collapse of the entire grid. Voltages in a smart grid are controlled using various electrical</w:t>
+      </w:r>
+      <w:r>
+        <w:rPr>
+          <w:rFonts w:cstheme="minorHAnsi"/>
+        </w:rPr>
+        <w:t xml:space="preserve"> </w:t>
+      </w:r>
+      <w:r>
+        <w:rPr>
+          <w:rFonts w:cstheme="minorHAnsi"/>
+        </w:rPr>
+        <w:t>equipment</w:t>
+      </w:r>
+      <w:r>
+        <w:rPr>
+          <w:rFonts w:cstheme="minorHAnsi"/>
+        </w:rPr>
+        <w:t>.</w:t>
+      </w:r>
+      <w:r>
+        <w:rPr>
+          <w:rFonts w:cstheme="minorHAnsi"/>
+        </w:rPr>
+        <w:t xml:space="preserve"> </w:t>
+      </w:r>
+      <w:r>
+        <w:rPr>
+          <w:rFonts w:cstheme="minorHAnsi"/>
+        </w:rPr>
+        <w:t>One such device is the tap changing transformers. I</w:t>
+      </w:r>
+      <w:r>
+        <w:rPr>
+          <w:rFonts w:cstheme="minorHAnsi"/>
+        </w:rPr>
+        <w:t>n our research</w:t>
+      </w:r>
+      <w:r>
+        <w:rPr>
+          <w:rFonts w:cstheme="minorHAnsi"/>
+        </w:rPr>
+        <w:t xml:space="preserve">, vulnerabilities of this device to stealthy attacks are studied along with techniques to detect intrusions that exploit these vulnerabilities. In this demonstration, </w:t>
+      </w:r>
+      <w:r>
+        <w:rPr>
+          <w:rFonts w:cstheme="minorHAnsi"/>
+        </w:rPr>
+        <w:t>our research</w:t>
+      </w:r>
+      <w:r>
+        <w:rPr>
+          <w:rFonts w:cstheme="minorHAnsi"/>
+        </w:rPr>
+        <w:t xml:space="preserve"> is implemented on the platform. </w:t>
+      </w:r>
+      <w:r>
+        <w:rPr>
+          <w:rFonts w:cstheme="minorHAnsi"/>
+        </w:rPr>
+        <w:t xml:space="preserve"> </w:t>
+      </w:r>
+    </w:p>
+    <w:p>
+      <w:pPr>
+        <w:pBdr>
+          <w:bottom w:val="single" w:sz="6" w:space="1" w:color="auto"/>
+        </w:pBdr>
+        <w:jc w:val="both"/>
+        <w:rPr>
+          <w:rFonts w:cstheme="minorHAnsi"/>
+        </w:rPr>
+      </w:pPr>
+      <w:r>
+        <w:rPr>
+          <w:rFonts w:cstheme="minorHAnsi"/>
+        </w:rPr>
         <w:t>During the attack, the attack device will send the fake</w:t>
       </w:r>
       <w:r>
@@ -4405,14 +4755,7 @@
         <w:rPr>
           <w:rFonts w:cstheme="minorHAnsi"/>
         </w:rPr>
-        <w:t xml:space="preserve">During the generator </w:t>
-      </w:r>
-      <w:r>
-        <w:rPr>
-          <w:rFonts w:cstheme="minorHAnsi"/>
-        </w:rPr>
-        <w:lastRenderedPageBreak/>
-        <w:t xml:space="preserve">power supply doing the auto adjustment, the attack device will also send </w:t>
+        <w:t xml:space="preserve">During the generator power supply doing the auto adjustment, the attack device will also send </w:t>
       </w:r>
       <w:r>
         <w:rPr>
@@ -4525,6 +4868,7 @@
           <w:szCs w:val="24"/>
           <w:lang w:eastAsia="en-SG"/>
         </w:rPr>
+        <w:lastRenderedPageBreak/>
         <w:drawing>
           <wp:inline distT="0" distB="0" distL="0" distR="0" wp14:anchorId="49BDC978" wp14:editId="39F5F6D7">
             <wp:extent cx="4592541" cy="4059969"/>
@@ -4543,7 +4887,7 @@
                     </pic:cNvPicPr>
                   </pic:nvPicPr>
                   <pic:blipFill>
-                    <a:blip r:embed="rId17">
+                    <a:blip r:embed="rId18">
                       <a:extLst>
                         <a:ext uri="{28A0092B-C50C-407E-A947-70E740481C1C}">
                           <a14:useLocalDpi xmlns:a14="http://schemas.microsoft.com/office/drawing/2010/main" val="0"/>
@@ -4582,6 +4926,90 @@
         <w:pBdr>
           <w:bottom w:val="single" w:sz="6" w:space="1" w:color="auto"/>
         </w:pBdr>
+        <w:jc w:val="center"/>
+        <w:rPr>
+          <w:rFonts w:cstheme="minorHAnsi"/>
+          <w:sz w:val="20"/>
+          <w:szCs w:val="20"/>
+        </w:rPr>
+      </w:pPr>
+      <w:r>
+        <w:rPr>
+          <w:rFonts w:cstheme="minorHAnsi"/>
+          <w:sz w:val="20"/>
+          <w:szCs w:val="20"/>
+        </w:rPr>
+        <w:t>&lt;Figure3.</w:t>
+      </w:r>
+      <w:r>
+        <w:rPr>
+          <w:rFonts w:cstheme="minorHAnsi"/>
+          <w:sz w:val="20"/>
+          <w:szCs w:val="20"/>
+        </w:rPr>
+        <w:t xml:space="preserve"> </w:t>
+      </w:r>
+      <w:r>
+        <w:rPr>
+          <w:rFonts w:cstheme="minorHAnsi"/>
+          <w:sz w:val="20"/>
+          <w:szCs w:val="20"/>
+        </w:rPr>
+        <w:t xml:space="preserve">Stealthy Attacks </w:t>
+      </w:r>
+      <w:proofErr w:type="gramStart"/>
+      <w:r>
+        <w:rPr>
+          <w:rFonts w:cstheme="minorHAnsi"/>
+          <w:sz w:val="20"/>
+          <w:szCs w:val="20"/>
+        </w:rPr>
+        <w:t>In</w:t>
+      </w:r>
+      <w:proofErr w:type="gramEnd"/>
+      <w:r>
+        <w:rPr>
+          <w:rFonts w:cstheme="minorHAnsi"/>
+          <w:sz w:val="20"/>
+          <w:szCs w:val="20"/>
+        </w:rPr>
+        <w:t xml:space="preserve"> a Smart Grid</w:t>
+      </w:r>
+      <w:r>
+        <w:rPr>
+          <w:rFonts w:cstheme="minorHAnsi"/>
+          <w:sz w:val="20"/>
+          <w:szCs w:val="20"/>
+        </w:rPr>
+        <w:t xml:space="preserve"> </w:t>
+      </w:r>
+      <w:r>
+        <w:rPr>
+          <w:rFonts w:cstheme="minorHAnsi"/>
+          <w:sz w:val="20"/>
+          <w:szCs w:val="20"/>
+        </w:rPr>
+        <w:t>control and data flow diagram&gt;</w:t>
+      </w:r>
+    </w:p>
+    <w:p>
+      <w:pPr>
+        <w:pBdr>
+          <w:bottom w:val="single" w:sz="6" w:space="1" w:color="auto"/>
+        </w:pBdr>
+        <w:jc w:val="both"/>
+        <w:rPr>
+          <w:rFonts w:ascii="Segoe UI" w:hAnsi="Segoe UI" w:cs="Segoe UI"/>
+          <w:color w:val="24292E"/>
+          <w:shd w:val="clear" w:color="auto" w:fill="FFFFFF"/>
+        </w:rPr>
+      </w:pPr>
+    </w:p>
+    <w:p>
+      <w:pPr>
+        <w:pBdr>
+          <w:bottom w:val="single" w:sz="6" w:space="1" w:color="auto"/>
+        </w:pBdr>
         <w:jc w:val="both"/>
         <w:rPr>
           <w:rFonts w:cstheme="minorHAnsi"/>
@@ -4762,36 +5190,6 @@
         </w:rPr>
         <w:t xml:space="preserve"> </w:t>
       </w:r>
-      <w:r>
-        <w:rPr>
-          <w:rFonts w:ascii="Segoe UI" w:hAnsi="Segoe UI" w:cs="Segoe UI"/>
-          <w:b/>
-          <w:bCs/>
-          <w:color w:val="FF0000"/>
-          <w:shd w:val="clear" w:color="auto" w:fill="FFFFFF"/>
-        </w:rPr>
-        <w:t xml:space="preserve">(TOdo: setup new </w:t>
-      </w:r>
-      <w:r>
-        <w:rPr>
-          <w:rFonts w:ascii="Segoe UI" w:hAnsi="Segoe UI" w:cs="Segoe UI"/>
-          <w:b/>
-          <w:bCs/>
-          <w:color w:val="FF0000"/>
-          <w:shd w:val="clear" w:color="auto" w:fill="FFFFFF"/>
-        </w:rPr>
-        <w:t>raspberry PI Attack device</w:t>
-      </w:r>
-      <w:r>
-        <w:rPr>
-          <w:rFonts w:ascii="Segoe UI" w:hAnsi="Segoe UI" w:cs="Segoe UI"/>
-          <w:b/>
-          <w:bCs/>
-          <w:color w:val="FF0000"/>
-          <w:shd w:val="clear" w:color="auto" w:fill="FFFFFF"/>
-        </w:rPr>
-        <w:t>)</w:t>
-      </w:r>
     </w:p>
     <w:p>
       <w:pPr>
@@ -4926,8 +5324,36 @@
           <w:color w:val="24292E"/>
           <w:shd w:val="pct15" w:color="auto" w:fill="FFFFFF"/>
         </w:rPr>
-        <w:t>$ sudo apt-get update -y</w:t>
-      </w:r>
+        <w:t xml:space="preserve">$ </w:t>
+      </w:r>
+      <w:proofErr w:type="spellStart"/>
+      <w:r>
+        <w:rPr>
+          <w:rFonts w:cstheme="minorHAnsi"/>
+          <w:color w:val="24292E"/>
+          <w:shd w:val="pct15" w:color="auto" w:fill="FFFFFF"/>
+        </w:rPr>
+        <w:t>sudo</w:t>
+      </w:r>
+      <w:proofErr w:type="spellEnd"/>
+      <w:r>
+        <w:rPr>
+          <w:rFonts w:cstheme="minorHAnsi"/>
+          <w:color w:val="24292E"/>
+          <w:shd w:val="pct15" w:color="auto" w:fill="FFFFFF"/>
+        </w:rPr>
+        <w:t xml:space="preserve"> apt-get update -</w:t>
+      </w:r>
+      <w:proofErr w:type="gramStart"/>
+      <w:r>
+        <w:rPr>
+          <w:rFonts w:cstheme="minorHAnsi"/>
+          <w:color w:val="24292E"/>
+          <w:shd w:val="pct15" w:color="auto" w:fill="FFFFFF"/>
+        </w:rPr>
+        <w:t>y</w:t>
+      </w:r>
+      <w:proofErr w:type="gramEnd"/>
     </w:p>
     <w:p>
       <w:pPr>
@@ -4950,8 +5376,54 @@
           <w:color w:val="24292E"/>
           <w:shd w:val="pct15" w:color="auto" w:fill="FFFFFF"/>
         </w:rPr>
-        <w:t>$ sudo apt-get install -y ettercap-graphical</w:t>
-      </w:r>
+        <w:t xml:space="preserve">$ </w:t>
+      </w:r>
+      <w:proofErr w:type="spellStart"/>
+      <w:r>
+        <w:rPr>
+          <w:rFonts w:cstheme="minorHAnsi"/>
+          <w:color w:val="24292E"/>
+          <w:shd w:val="pct15" w:color="auto" w:fill="FFFFFF"/>
+        </w:rPr>
+        <w:t>sudo</w:t>
+      </w:r>
+      <w:proofErr w:type="spellEnd"/>
+      <w:r>
+        <w:rPr>
+          <w:rFonts w:cstheme="minorHAnsi"/>
+          <w:color w:val="24292E"/>
+          <w:shd w:val="pct15" w:color="auto" w:fill="FFFFFF"/>
+        </w:rPr>
+        <w:t xml:space="preserve"> apt-get install -y </w:t>
+      </w:r>
+      <w:proofErr w:type="spellStart"/>
+      <w:r>
+        <w:rPr>
+          <w:rFonts w:cstheme="minorHAnsi"/>
+          <w:color w:val="24292E"/>
+          <w:shd w:val="pct15" w:color="auto" w:fill="FFFFFF"/>
+        </w:rPr>
+        <w:t>ettercap</w:t>
+      </w:r>
+      <w:proofErr w:type="spellEnd"/>
+      <w:r>
+        <w:rPr>
+          <w:rFonts w:cstheme="minorHAnsi"/>
+          <w:color w:val="24292E"/>
+          <w:shd w:val="pct15" w:color="auto" w:fill="FFFFFF"/>
+        </w:rPr>
+        <w:t>-</w:t>
+      </w:r>
+      <w:proofErr w:type="gramStart"/>
+      <w:r>
+        <w:rPr>
+          <w:rFonts w:cstheme="minorHAnsi"/>
+          <w:color w:val="24292E"/>
+          <w:shd w:val="pct15" w:color="auto" w:fill="FFFFFF"/>
+        </w:rPr>
+        <w:t>graphical</w:t>
+      </w:r>
+      <w:proofErr w:type="gramEnd"/>
     </w:p>
     <w:p>
       <w:pPr>
@@ -4992,7 +5464,6 @@
           <w:bCs/>
           <w:color w:val="24292E"/>
         </w:rPr>
-        <w:lastRenderedPageBreak/>
         <w:t xml:space="preserve">4.2 Program File list </w:t>
       </w:r>
     </w:p>
@@ -5054,6 +5525,7 @@
                 <w:sz w:val="20"/>
                 <w:szCs w:val="20"/>
               </w:rPr>
+              <w:lastRenderedPageBreak/>
               <w:t>Program File</w:t>
             </w:r>
           </w:p>
@@ -5506,7 +5978,27 @@
                 <w:sz w:val="20"/>
                 <w:szCs w:val="20"/>
               </w:rPr>
-              <w:t>This module will create a attack service program to run the Ettercap false data injection attack.</w:t>
+              <w:t xml:space="preserve">This module will create </w:t>
+            </w:r>
+            <w:proofErr w:type="spellStart"/>
+            <w:proofErr w:type="gramStart"/>
+            <w:r>
+              <w:rPr>
+                <w:rFonts w:eastAsia="Times New Roman" w:cstheme="minorHAnsi"/>
+                <w:sz w:val="20"/>
+                <w:szCs w:val="20"/>
+              </w:rPr>
+              <w:t>a</w:t>
+            </w:r>
+            <w:proofErr w:type="spellEnd"/>
+            <w:proofErr w:type="gramEnd"/>
+            <w:r>
+              <w:rPr>
+                <w:rFonts w:eastAsia="Times New Roman" w:cstheme="minorHAnsi"/>
+                <w:sz w:val="20"/>
+                <w:szCs w:val="20"/>
+              </w:rPr>
+              <w:t xml:space="preserve"> attack service program to run the Ettercap false data injection attack.</w:t>
             </w:r>
           </w:p>
         </w:tc>
@@ -6365,7 +6857,27 @@
                 <w:sz w:val="20"/>
                 <w:szCs w:val="20"/>
               </w:rPr>
-              <w:t>flask server to create a attack control web for the people who does the presentation.</w:t>
+              <w:t xml:space="preserve">flask server to create </w:t>
+            </w:r>
+            <w:proofErr w:type="spellStart"/>
+            <w:proofErr w:type="gramStart"/>
+            <w:r>
+              <w:rPr>
+                <w:rFonts w:eastAsia="Times New Roman" w:cstheme="minorHAnsi"/>
+                <w:sz w:val="20"/>
+                <w:szCs w:val="20"/>
+              </w:rPr>
+              <w:t>a</w:t>
+            </w:r>
+            <w:proofErr w:type="spellEnd"/>
+            <w:proofErr w:type="gramEnd"/>
+            <w:r>
+              <w:rPr>
+                <w:rFonts w:eastAsia="Times New Roman" w:cstheme="minorHAnsi"/>
+                <w:sz w:val="20"/>
+                <w:szCs w:val="20"/>
+              </w:rPr>
+              <w:t xml:space="preserve"> attack control web for the people who does the presentation.</w:t>
             </w:r>
           </w:p>
         </w:tc>
@@ -6504,7 +7016,25 @@
           <w:bdr w:val="none" w:sz="0" w:space="0" w:color="auto" w:frame="1"/>
           <w:shd w:val="clear" w:color="auto" w:fill="FFFFFF"/>
         </w:rPr>
-        <w:t>S. Chakrabarty and B. Sikdar, "Detection of Hidden Transformer Tap Change Command Attacks in Transmission Networks," in </w:t>
+        <w:t xml:space="preserve">S. Chakrabarty and B. </w:t>
+      </w:r>
+      <w:proofErr w:type="spellStart"/>
+      <w:r>
+        <w:rPr>
+          <w:color w:val="201F1E"/>
+          <w:bdr w:val="none" w:sz="0" w:space="0" w:color="auto" w:frame="1"/>
+          <w:shd w:val="clear" w:color="auto" w:fill="FFFFFF"/>
+        </w:rPr>
+        <w:t>Sikdar</w:t>
+      </w:r>
+      <w:proofErr w:type="spellEnd"/>
+      <w:r>
+        <w:rPr>
+          <w:color w:val="201F1E"/>
+          <w:bdr w:val="none" w:sz="0" w:space="0" w:color="auto" w:frame="1"/>
+          <w:shd w:val="clear" w:color="auto" w:fill="FFFFFF"/>
+        </w:rPr>
+        <w:t>, "Detection of Hidden Transformer Tap Change Command Attacks in Transmission Networks," in </w:t>
       </w:r>
       <w:r>
         <w:rPr>
@@ -6529,13 +7059,23 @@
         </w:rPr>
         <w:br/>
       </w:r>
+      <w:proofErr w:type="spellStart"/>
       <w:r>
         <w:rPr>
           <w:color w:val="201F1E"/>
           <w:bdr w:val="none" w:sz="0" w:space="0" w:color="auto" w:frame="1"/>
           <w:shd w:val="clear" w:color="auto" w:fill="FFFFFF"/>
         </w:rPr>
-        <w:t>doi: 10.1109/TSG.2020.3005238</w:t>
+        <w:t>doi</w:t>
+      </w:r>
+      <w:proofErr w:type="spellEnd"/>
+      <w:r>
+        <w:rPr>
+          <w:color w:val="201F1E"/>
+          <w:bdr w:val="none" w:sz="0" w:space="0" w:color="auto" w:frame="1"/>
+          <w:shd w:val="clear" w:color="auto" w:fill="FFFFFF"/>
+        </w:rPr>
+        <w:t>: 10.1109/TSG.2020.3005238</w:t>
       </w:r>
     </w:p>
     <w:p>
@@ -8063,12 +8603,6 @@
 </file>
 
 <file path=customXml/item1.xml><?xml version="1.0" encoding="utf-8"?>
-<p:properties xmlns:p="http://schemas.microsoft.com/office/2006/metadata/properties" xmlns:xsi="http://www.w3.org/2001/XMLSchema-instance" xmlns:pc="http://schemas.microsoft.com/office/infopath/2007/PartnerControls">
-  <documentManagement/>
-</p:properties>
-</file>
-
-<file path=customXml/item2.xml><?xml version="1.0" encoding="utf-8"?>
 <?mso-contentType ?>
 <FormTemplates xmlns="http://schemas.microsoft.com/sharepoint/v3/contenttype/forms">
   <Display>DocumentLibraryForm</Display>
@@ -8077,7 +8611,7 @@
 </FormTemplates>
 </file>
 
-<file path=customXml/item3.xml><?xml version="1.0" encoding="utf-8"?>
+<file path=customXml/item2.xml><?xml version="1.0" encoding="utf-8"?>
 <ct:contentTypeSchema xmlns:ct="http://schemas.microsoft.com/office/2006/metadata/contentType" xmlns:ma="http://schemas.microsoft.com/office/2006/metadata/properties/metaAttributes" ct:_="" ma:_="" ma:contentTypeName="Document" ma:contentTypeID="0x010100638EF77E14E7C849B09834D2DADFA723" ma:contentTypeVersion="10" ma:contentTypeDescription="Create a new document." ma:contentTypeScope="" ma:versionID="0f331597a4d4a2333d1e6c23e398488a">
   <xsd:schema xmlns:xsd="http://www.w3.org/2001/XMLSchema" xmlns:xs="http://www.w3.org/2001/XMLSchema" xmlns:p="http://schemas.microsoft.com/office/2006/metadata/properties" xmlns:ns3="e508f3b3-5b9e-4e30-9436-161bc145d553" targetNamespace="http://schemas.microsoft.com/office/2006/metadata/properties" ma:root="true" ma:fieldsID="526b622457036556084191561c715f58" ns3:_="">
     <xsd:import namespace="e508f3b3-5b9e-4e30-9436-161bc145d553"/>
@@ -8261,16 +8795,13 @@
 </ct:contentTypeSchema>
 </file>
 
-<file path=customXml/itemProps1.xml><?xml version="1.0" encoding="utf-8"?>
-<ds:datastoreItem xmlns:ds="http://schemas.openxmlformats.org/officeDocument/2006/customXml" ds:itemID="{D69FABA4-420C-40C9-8FBF-CB33F54D141D}">
-  <ds:schemaRefs>
-    <ds:schemaRef ds:uri="http://schemas.microsoft.com/office/2006/metadata/properties"/>
-    <ds:schemaRef ds:uri="http://schemas.microsoft.com/office/infopath/2007/PartnerControls"/>
-  </ds:schemaRefs>
-</ds:datastoreItem>
+<file path=customXml/item3.xml><?xml version="1.0" encoding="utf-8"?>
+<p:properties xmlns:p="http://schemas.microsoft.com/office/2006/metadata/properties" xmlns:xsi="http://www.w3.org/2001/XMLSchema-instance" xmlns:pc="http://schemas.microsoft.com/office/infopath/2007/PartnerControls">
+  <documentManagement/>
+</p:properties>
 </file>
 
-<file path=customXml/itemProps2.xml><?xml version="1.0" encoding="utf-8"?>
+<file path=customXml/itemProps1.xml><?xml version="1.0" encoding="utf-8"?>
 <ds:datastoreItem xmlns:ds="http://schemas.openxmlformats.org/officeDocument/2006/customXml" ds:itemID="{C4F072C5-3B7F-4215-8A06-864FD61502E7}">
   <ds:schemaRefs>
     <ds:schemaRef ds:uri="http://schemas.microsoft.com/sharepoint/v3/contenttype/forms"/>
@@ -8278,7 +8809,7 @@
 </ds:datastoreItem>
 </file>
 
-<file path=customXml/itemProps3.xml><?xml version="1.0" encoding="utf-8"?>
+<file path=customXml/itemProps2.xml><?xml version="1.0" encoding="utf-8"?>
 <ds:datastoreItem xmlns:ds="http://schemas.openxmlformats.org/officeDocument/2006/customXml" ds:itemID="{FE266B09-B143-4B18-AA8C-F928DF6B2EFA}">
   <ds:schemaRefs>
     <ds:schemaRef ds:uri="http://schemas.microsoft.com/office/2006/metadata/contentType"/>
@@ -8294,4 +8825,13 @@
     <ds:schemaRef ds:uri="http://schemas.microsoft.com/internal/obd"/>
   </ds:schemaRefs>
 </ds:datastoreItem>
+</file>
+
+<file path=customXml/itemProps3.xml><?xml version="1.0" encoding="utf-8"?>
+<ds:datastoreItem xmlns:ds="http://schemas.openxmlformats.org/officeDocument/2006/customXml" ds:itemID="{D69FABA4-420C-40C9-8FBF-CB33F54D141D}">
+  <ds:schemaRefs>
+    <ds:schemaRef ds:uri="http://schemas.microsoft.com/office/2006/metadata/properties"/>
+    <ds:schemaRef ds:uri="http://schemas.microsoft.com/office/infopath/2007/PartnerControls"/>
+  </ds:schemaRefs>
+</ds:datastoreItem>
 </file>
</xml_diff>